<commit_message>
changes in README.md file
</commit_message>
<xml_diff>
--- a/Project Installation and Setup Instructions.docx
+++ b/Project Installation and Setup Instructions.docx
@@ -150,7 +150,35 @@
         <w:t>]</w:t>
       </w:r>
     </w:p>
-    <w:p/>
+    <w:p>
+      <w:pPr>
+        <w:rPr>
+          <w:sz w:val="20"/>
+          <w:szCs w:val="20"/>
+        </w:rPr>
+      </w:pPr>
+      <w:r>
+        <w:rPr>
+          <w:sz w:val="20"/>
+          <w:szCs w:val="20"/>
+        </w:rPr>
+        <w:t>N.B: There is no file or folder in .gitignore so you can skip this step</w:t>
+      </w:r>
+      <w:r>
+        <w:rPr>
+          <w:sz w:val="20"/>
+          <w:szCs w:val="20"/>
+        </w:rPr>
+        <w:t xml:space="preserve"> 3</w:t>
+      </w:r>
+      <w:r>
+        <w:rPr>
+          <w:sz w:val="20"/>
+          <w:szCs w:val="20"/>
+        </w:rPr>
+        <w:t>.</w:t>
+      </w:r>
+    </w:p>
     <w:p>
       <w:pPr>
         <w:pStyle w:val="Heading2"/>
@@ -176,7 +204,6 @@
       <w:r>
         <w:t>‘</w:t>
       </w:r>
-      <w:proofErr w:type="spellStart"/>
       <w:r>
         <w:rPr>
           <w:b/>
@@ -184,7 +211,6 @@
         </w:rPr>
         <w:t>submissions.sql</w:t>
       </w:r>
-      <w:proofErr w:type="spellEnd"/>
       <w:r>
         <w:rPr>
           <w:b/>
@@ -198,13 +224,8 @@
       <w:r>
         <w:t xml:space="preserve"> (‘</w:t>
       </w:r>
-      <w:proofErr w:type="spellStart"/>
       <w:r>
-        <w:t>submissions.sql</w:t>
-      </w:r>
-      <w:proofErr w:type="spellEnd"/>
-      <w:r>
-        <w:t>’</w:t>
+        <w:t>submissions.sql’</w:t>
       </w:r>
       <w:r>
         <w:t xml:space="preserve"> file is found in the root directory of the project)</w:t>
@@ -241,15 +262,7 @@
     <w:p>
       <w:r>
         <w:br/>
-        <w:t>1. Open the `core/</w:t>
-      </w:r>
-      <w:proofErr w:type="spellStart"/>
-      <w:r>
-        <w:t>Database.php</w:t>
-      </w:r>
-      <w:proofErr w:type="spellEnd"/>
-      <w:r>
-        <w:t>` file in a text editor.</w:t>
+        <w:t>1. Open the `core/Database.php` file in a text editor.</w:t>
       </w:r>
       <w:r>
         <w:br/>
@@ -257,15 +270,7 @@
       </w:r>
       <w:r>
         <w:br/>
-        <w:t xml:space="preserve">   $host = 'localhost</w:t>
-      </w:r>
-      <w:proofErr w:type="gramStart"/>
-      <w:r>
-        <w:t xml:space="preserve">';   </w:t>
-      </w:r>
-      <w:proofErr w:type="gramEnd"/>
-      <w:r>
-        <w:t xml:space="preserve"> // Your MySQL host</w:t>
+        <w:t xml:space="preserve">   $host = 'localhost';    // Your MySQL host</w:t>
       </w:r>
       <w:r>
         <w:br/>
@@ -312,15 +317,7 @@
         <w:t xml:space="preserve"> </w:t>
       </w:r>
       <w:r>
-        <w:t xml:space="preserve">database </w:t>
-      </w:r>
-      <w:proofErr w:type="spellStart"/>
-      <w:r>
-        <w:t>veriable</w:t>
-      </w:r>
-      <w:proofErr w:type="spellEnd"/>
-      <w:r>
-        <w:t xml:space="preserve"> value by your own MySQL database credentials</w:t>
+        <w:t>database veriable value by your own MySQL database credentials</w:t>
       </w:r>
     </w:p>
     <w:p>
@@ -1445,6 +1442,7 @@
   <w:style w:type="character" w:default="1" w:styleId="DefaultParagraphFont">
     <w:name w:val="Default Paragraph Font"/>
     <w:uiPriority w:val="1"/>
+    <w:semiHidden/>
     <w:unhideWhenUsed/>
   </w:style>
   <w:style w:type="table" w:default="1" w:styleId="TableNormal">

</xml_diff>